<commit_message>
feat: Update deployment guidelines and correct API URLs in Constant.ts
</commit_message>
<xml_diff>
--- a/DEPLOYMENT GUIDELINE.docx
+++ b/DEPLOYMENT GUIDELINE.docx
@@ -2534,27 +2534,7 @@
           <w:szCs w:val="26"/>
           <w14:ligatures w14:val="none"/>
         </w:rPr>
-        <w:t xml:space="preserve"> </w:t>
-      </w:r>
-      <w:r>
-        <w:rPr>
-          <w:rFonts w:asciiTheme="majorHAnsi" w:eastAsia="Times New Roman" w:hAnsiTheme="majorHAnsi" w:cstheme="majorHAnsi"/>
-          <w:kern w:val="0"/>
-          <w:sz w:val="26"/>
-          <w:szCs w:val="26"/>
-          <w14:ligatures w14:val="none"/>
-        </w:rPr>
-        <w:t>4.0.1</w:t>
-      </w:r>
-      <w:r>
-        <w:rPr>
-          <w:rFonts w:asciiTheme="majorHAnsi" w:eastAsia="Times New Roman" w:hAnsiTheme="majorHAnsi" w:cstheme="majorHAnsi"/>
-          <w:kern w:val="0"/>
-          <w:sz w:val="26"/>
-          <w:szCs w:val="26"/>
-          <w14:ligatures w14:val="none"/>
-        </w:rPr>
-        <w:t>).</w:t>
+        <w:t xml:space="preserve"> 4.0.1).</w:t>
       </w:r>
     </w:p>
     <w:p>
@@ -5305,7 +5285,33 @@
           <w:szCs w:val="26"/>
           <w14:ligatures w14:val="none"/>
         </w:rPr>
-        <w:t xml:space="preserve"> Actions)</w:t>
+        <w:t xml:space="preserve"> </w:t>
+      </w:r>
+      <w:proofErr w:type="spellStart"/>
+      <w:r>
+        <w:rPr>
+          <w:rFonts w:asciiTheme="majorHAnsi" w:eastAsia="Times New Roman" w:hAnsiTheme="majorHAnsi" w:cstheme="majorHAnsi"/>
+          <w:b/>
+          <w:bCs/>
+          <w:kern w:val="0"/>
+          <w:sz w:val="26"/>
+          <w:szCs w:val="26"/>
+          <w14:ligatures w14:val="none"/>
+        </w:rPr>
+        <w:t>Actions</w:t>
+      </w:r>
+      <w:proofErr w:type="spellEnd"/>
+      <w:r>
+        <w:rPr>
+          <w:rFonts w:asciiTheme="majorHAnsi" w:eastAsia="Times New Roman" w:hAnsiTheme="majorHAnsi" w:cstheme="majorHAnsi"/>
+          <w:b/>
+          <w:bCs/>
+          <w:kern w:val="0"/>
+          <w:sz w:val="26"/>
+          <w:szCs w:val="26"/>
+          <w14:ligatures w14:val="none"/>
+        </w:rPr>
+        <w:t>)</w:t>
       </w:r>
     </w:p>
     <w:p>
@@ -7867,31 +7873,7 @@
           <w:szCs w:val="21"/>
           <w14:ligatures w14:val="none"/>
         </w:rPr>
-        <w:t xml:space="preserve"> </w:t>
-      </w:r>
-      <w:proofErr w:type="spellStart"/>
-      <w:r>
-        <w:rPr>
-          <w:rFonts w:ascii="Consolas" w:eastAsia="Times New Roman" w:hAnsi="Consolas" w:cs="Times New Roman"/>
-          <w:color w:val="CE9178"/>
-          <w:kern w:val="0"/>
-          <w:sz w:val="21"/>
-          <w:szCs w:val="21"/>
-          <w14:ligatures w14:val="none"/>
-        </w:rPr>
-        <w:t>up</w:t>
-      </w:r>
-      <w:proofErr w:type="spellEnd"/>
-      <w:r>
-        <w:rPr>
-          <w:rFonts w:ascii="Consolas" w:eastAsia="Times New Roman" w:hAnsi="Consolas" w:cs="Times New Roman"/>
-          <w:color w:val="CE9178"/>
-          <w:kern w:val="0"/>
-          <w:sz w:val="21"/>
-          <w:szCs w:val="21"/>
-          <w14:ligatures w14:val="none"/>
-        </w:rPr>
-        <w:t xml:space="preserve"> JDK 21</w:t>
+        <w:t xml:space="preserve"> up JDK 21</w:t>
       </w:r>
     </w:p>
     <w:p>
@@ -12086,31 +12068,7 @@
           <w:szCs w:val="21"/>
           <w14:ligatures w14:val="none"/>
         </w:rPr>
-        <w:t xml:space="preserve"> </w:t>
-      </w:r>
-      <w:proofErr w:type="spellStart"/>
-      <w:r>
-        <w:rPr>
-          <w:rFonts w:ascii="Consolas" w:eastAsia="Times New Roman" w:hAnsi="Consolas" w:cs="Times New Roman"/>
-          <w:color w:val="CE9178"/>
-          <w:kern w:val="0"/>
-          <w:sz w:val="21"/>
-          <w:szCs w:val="21"/>
-          <w14:ligatures w14:val="none"/>
-        </w:rPr>
-        <w:t>up</w:t>
-      </w:r>
-      <w:proofErr w:type="spellEnd"/>
-      <w:r>
-        <w:rPr>
-          <w:rFonts w:ascii="Consolas" w:eastAsia="Times New Roman" w:hAnsi="Consolas" w:cs="Times New Roman"/>
-          <w:color w:val="CE9178"/>
-          <w:kern w:val="0"/>
-          <w:sz w:val="21"/>
-          <w:szCs w:val="21"/>
-          <w14:ligatures w14:val="none"/>
-        </w:rPr>
-        <w:t xml:space="preserve"> </w:t>
+        <w:t xml:space="preserve"> up </w:t>
       </w:r>
       <w:proofErr w:type="spellStart"/>
       <w:r>
@@ -14006,31 +13964,7 @@
           <w:szCs w:val="21"/>
           <w14:ligatures w14:val="none"/>
         </w:rPr>
-        <w:t xml:space="preserve"> từ </w:t>
-      </w:r>
-      <w:proofErr w:type="spellStart"/>
-      <w:r>
-        <w:rPr>
-          <w:rFonts w:ascii="Consolas" w:eastAsia="Times New Roman" w:hAnsi="Consolas" w:cs="Times New Roman"/>
-          <w:color w:val="CE9178"/>
-          <w:kern w:val="0"/>
-          <w:sz w:val="21"/>
-          <w:szCs w:val="21"/>
-          <w14:ligatures w14:val="none"/>
-        </w:rPr>
-        <w:t>tag</w:t>
-      </w:r>
-      <w:proofErr w:type="spellEnd"/>
-      <w:r>
-        <w:rPr>
-          <w:rFonts w:ascii="Consolas" w:eastAsia="Times New Roman" w:hAnsi="Consolas" w:cs="Times New Roman"/>
-          <w:color w:val="CE9178"/>
-          <w:kern w:val="0"/>
-          <w:sz w:val="21"/>
-          <w:szCs w:val="21"/>
-          <w14:ligatures w14:val="none"/>
-        </w:rPr>
-        <w:t>)</w:t>
+        <w:t xml:space="preserve"> từ tag)</w:t>
       </w:r>
     </w:p>
     <w:p>
@@ -16657,17 +16591,7 @@
           <w:szCs w:val="26"/>
           <w14:ligatures w14:val="none"/>
         </w:rPr>
-        <w:t xml:space="preserve">Phải </w:t>
-      </w:r>
-      <w:r>
-        <w:rPr>
-          <w:rFonts w:asciiTheme="majorHAnsi" w:eastAsia="Times New Roman" w:hAnsiTheme="majorHAnsi" w:cstheme="majorHAnsi"/>
-          <w:kern w:val="0"/>
-          <w:sz w:val="26"/>
-          <w:szCs w:val="26"/>
-          <w14:ligatures w14:val="none"/>
-        </w:rPr>
-        <w:t xml:space="preserve">vào </w:t>
+        <w:t xml:space="preserve">Phải vào </w:t>
       </w:r>
       <w:proofErr w:type="spellStart"/>
       <w:r>
@@ -17181,67 +17105,7 @@
           <w:szCs w:val="26"/>
           <w14:ligatures w14:val="none"/>
         </w:rPr>
-        <w:t>2.</w:t>
-      </w:r>
-      <w:r>
-        <w:rPr>
-          <w:rFonts w:asciiTheme="majorHAnsi" w:eastAsia="Times New Roman" w:hAnsiTheme="majorHAnsi" w:cstheme="majorHAnsi"/>
-          <w:b/>
-          <w:bCs/>
-          <w:kern w:val="0"/>
-          <w:sz w:val="26"/>
-          <w:szCs w:val="26"/>
-          <w14:ligatures w14:val="none"/>
-        </w:rPr>
-        <w:t>3</w:t>
-      </w:r>
-      <w:r>
-        <w:rPr>
-          <w:rFonts w:asciiTheme="majorHAnsi" w:eastAsia="Times New Roman" w:hAnsiTheme="majorHAnsi" w:cstheme="majorHAnsi"/>
-          <w:b/>
-          <w:bCs/>
-          <w:kern w:val="0"/>
-          <w:sz w:val="26"/>
-          <w:szCs w:val="26"/>
-          <w14:ligatures w14:val="none"/>
-        </w:rPr>
-        <w:t>.</w:t>
-      </w:r>
-      <w:r>
-        <w:rPr>
-          <w:rFonts w:asciiTheme="majorHAnsi" w:eastAsia="Times New Roman" w:hAnsiTheme="majorHAnsi" w:cstheme="majorHAnsi"/>
-          <w:b/>
-          <w:bCs/>
-          <w:kern w:val="0"/>
-          <w:sz w:val="26"/>
-          <w:szCs w:val="26"/>
-          <w14:ligatures w14:val="none"/>
-        </w:rPr>
-        <w:t>3</w:t>
-      </w:r>
-      <w:r>
-        <w:rPr>
-          <w:rFonts w:asciiTheme="majorHAnsi" w:eastAsia="Times New Roman" w:hAnsiTheme="majorHAnsi" w:cstheme="majorHAnsi"/>
-          <w:b/>
-          <w:bCs/>
-          <w:kern w:val="0"/>
-          <w:sz w:val="26"/>
-          <w:szCs w:val="26"/>
-          <w14:ligatures w14:val="none"/>
-        </w:rPr>
-        <w:t xml:space="preserve">. </w:t>
-      </w:r>
-      <w:r>
-        <w:rPr>
-          <w:rFonts w:asciiTheme="majorHAnsi" w:eastAsia="Times New Roman" w:hAnsiTheme="majorHAnsi" w:cstheme="majorHAnsi"/>
-          <w:b/>
-          <w:bCs/>
-          <w:kern w:val="0"/>
-          <w:sz w:val="26"/>
-          <w:szCs w:val="26"/>
-          <w14:ligatures w14:val="none"/>
-        </w:rPr>
-        <w:t xml:space="preserve">Kích hoạt CI/CD đóng gói và </w:t>
+        <w:t xml:space="preserve">2.3.3. Kích hoạt CI/CD đóng gói và </w:t>
       </w:r>
       <w:proofErr w:type="spellStart"/>
       <w:r>
@@ -17817,17 +17681,7 @@
           <w:szCs w:val="26"/>
           <w14:ligatures w14:val="none"/>
         </w:rPr>
-        <w:t>B</w:t>
-      </w:r>
-      <w:r>
-        <w:rPr>
-          <w:rFonts w:asciiTheme="majorHAnsi" w:eastAsia="Times New Roman" w:hAnsiTheme="majorHAnsi" w:cstheme="majorHAnsi"/>
-          <w:kern w:val="0"/>
-          <w:sz w:val="26"/>
-          <w:szCs w:val="26"/>
-          <w14:ligatures w14:val="none"/>
-        </w:rPr>
-        <w:t xml:space="preserve">ấm nút </w:t>
+        <w:t xml:space="preserve">Bấm nút </w:t>
       </w:r>
       <w:proofErr w:type="spellStart"/>
       <w:r>
@@ -17905,31 +17759,7 @@
           <w:szCs w:val="26"/>
           <w14:ligatures w14:val="none"/>
         </w:rPr>
-        <w:t>Bước 3: Đ</w:t>
-      </w:r>
-      <w:r>
-        <w:rPr>
-          <w:rFonts w:asciiTheme="majorHAnsi" w:eastAsia="Times New Roman" w:hAnsiTheme="majorHAnsi" w:cstheme="majorHAnsi"/>
-          <w:b/>
-          <w:bCs/>
-          <w:kern w:val="0"/>
-          <w:sz w:val="26"/>
-          <w:szCs w:val="26"/>
-          <w14:ligatures w14:val="none"/>
-        </w:rPr>
-        <w:t>ặt tên và chọn Hệ điều hành (OS)</w:t>
-      </w:r>
-      <w:r>
-        <w:rPr>
-          <w:rFonts w:asciiTheme="majorHAnsi" w:eastAsia="Times New Roman" w:hAnsiTheme="majorHAnsi" w:cstheme="majorHAnsi"/>
-          <w:b/>
-          <w:bCs/>
-          <w:kern w:val="0"/>
-          <w:sz w:val="26"/>
-          <w:szCs w:val="26"/>
-          <w14:ligatures w14:val="none"/>
-        </w:rPr>
-        <w:t>:</w:t>
+        <w:t>Bước 3: Đặt tên và chọn Hệ điều hành (OS):</w:t>
       </w:r>
     </w:p>
     <w:p>
@@ -18221,17 +18051,7 @@
           <w:szCs w:val="26"/>
           <w14:ligatures w14:val="none"/>
         </w:rPr>
-        <w:t>C</w:t>
-      </w:r>
-      <w:r>
-        <w:rPr>
-          <w:rFonts w:asciiTheme="majorHAnsi" w:eastAsia="Times New Roman" w:hAnsiTheme="majorHAnsi" w:cstheme="majorHAnsi"/>
-          <w:kern w:val="0"/>
-          <w:sz w:val="26"/>
-          <w:szCs w:val="26"/>
-          <w14:ligatures w14:val="none"/>
-        </w:rPr>
-        <w:t xml:space="preserve">họn phiên bản mặc định: </w:t>
+        <w:t xml:space="preserve">Chọn phiên bản mặc định: </w:t>
       </w:r>
       <w:proofErr w:type="spellStart"/>
       <w:r>
@@ -18444,37 +18264,7 @@
           <w:szCs w:val="26"/>
           <w14:ligatures w14:val="none"/>
         </w:rPr>
-        <w:t>C</w:t>
-      </w:r>
-      <w:r>
-        <w:rPr>
-          <w:rFonts w:asciiTheme="majorHAnsi" w:eastAsia="Times New Roman" w:hAnsiTheme="majorHAnsi" w:cstheme="majorHAnsi"/>
-          <w:kern w:val="0"/>
-          <w:sz w:val="26"/>
-          <w:szCs w:val="26"/>
-          <w14:ligatures w14:val="none"/>
-        </w:rPr>
-        <w:t>họn</w:t>
-      </w:r>
-      <w:r>
-        <w:rPr>
-          <w:rFonts w:asciiTheme="majorHAnsi" w:eastAsia="Times New Roman" w:hAnsiTheme="majorHAnsi" w:cstheme="majorHAnsi"/>
-          <w:kern w:val="0"/>
-          <w:sz w:val="26"/>
-          <w:szCs w:val="26"/>
-          <w14:ligatures w14:val="none"/>
-        </w:rPr>
-        <w:t xml:space="preserve"> </w:t>
-      </w:r>
-      <w:r>
-        <w:rPr>
-          <w:rFonts w:asciiTheme="majorHAnsi" w:eastAsia="Times New Roman" w:hAnsiTheme="majorHAnsi" w:cstheme="majorHAnsi"/>
-          <w:kern w:val="0"/>
-          <w:sz w:val="26"/>
-          <w:szCs w:val="26"/>
-          <w14:ligatures w14:val="none"/>
-        </w:rPr>
-        <w:t>t3.micro</w:t>
+        <w:t>Chọn t3.micro</w:t>
       </w:r>
       <w:r>
         <w:rPr>
@@ -19533,8 +19323,36 @@
           <w:sz w:val="26"/>
           <w:szCs w:val="26"/>
         </w:rPr>
-        <w:t>Dòng 1 (Quản trị Server):</w:t>
-      </w:r>
+        <w:t xml:space="preserve">Dòng 1 (Quản trị Server): </w:t>
+      </w:r>
+      <w:proofErr w:type="spellStart"/>
+      <w:r>
+        <w:rPr>
+          <w:rFonts w:asciiTheme="majorHAnsi" w:hAnsiTheme="majorHAnsi" w:cstheme="majorHAnsi"/>
+          <w:sz w:val="26"/>
+          <w:szCs w:val="26"/>
+        </w:rPr>
+        <w:t>Type</w:t>
+      </w:r>
+      <w:proofErr w:type="spellEnd"/>
+      <w:r>
+        <w:rPr>
+          <w:rFonts w:asciiTheme="majorHAnsi" w:hAnsiTheme="majorHAnsi" w:cstheme="majorHAnsi"/>
+          <w:sz w:val="26"/>
+          <w:szCs w:val="26"/>
+        </w:rPr>
+        <w:t xml:space="preserve">: SSH, </w:t>
+      </w:r>
+      <w:proofErr w:type="spellStart"/>
+      <w:r>
+        <w:rPr>
+          <w:rFonts w:asciiTheme="majorHAnsi" w:hAnsiTheme="majorHAnsi" w:cstheme="majorHAnsi"/>
+          <w:sz w:val="26"/>
+          <w:szCs w:val="26"/>
+        </w:rPr>
+        <w:t>Port</w:t>
+      </w:r>
+      <w:proofErr w:type="spellEnd"/>
       <w:r>
         <w:rPr>
           <w:rFonts w:asciiTheme="majorHAnsi" w:hAnsiTheme="majorHAnsi" w:cstheme="majorHAnsi"/>
@@ -19550,50 +19368,6 @@
           <w:sz w:val="26"/>
           <w:szCs w:val="26"/>
         </w:rPr>
-        <w:t>Type</w:t>
-      </w:r>
-      <w:proofErr w:type="spellEnd"/>
-      <w:r>
-        <w:rPr>
-          <w:rFonts w:asciiTheme="majorHAnsi" w:hAnsiTheme="majorHAnsi" w:cstheme="majorHAnsi"/>
-          <w:sz w:val="26"/>
-          <w:szCs w:val="26"/>
-        </w:rPr>
-        <w:t xml:space="preserve">: </w:t>
-      </w:r>
-      <w:r>
-        <w:rPr>
-          <w:rFonts w:asciiTheme="majorHAnsi" w:hAnsiTheme="majorHAnsi" w:cstheme="majorHAnsi"/>
-          <w:sz w:val="26"/>
-          <w:szCs w:val="26"/>
-        </w:rPr>
-        <w:t xml:space="preserve">SSH, </w:t>
-      </w:r>
-      <w:proofErr w:type="spellStart"/>
-      <w:r>
-        <w:rPr>
-          <w:rFonts w:asciiTheme="majorHAnsi" w:hAnsiTheme="majorHAnsi" w:cstheme="majorHAnsi"/>
-          <w:sz w:val="26"/>
-          <w:szCs w:val="26"/>
-        </w:rPr>
-        <w:t>Port</w:t>
-      </w:r>
-      <w:proofErr w:type="spellEnd"/>
-      <w:r>
-        <w:rPr>
-          <w:rFonts w:asciiTheme="majorHAnsi" w:hAnsiTheme="majorHAnsi" w:cstheme="majorHAnsi"/>
-          <w:sz w:val="26"/>
-          <w:szCs w:val="26"/>
-        </w:rPr>
-        <w:t xml:space="preserve"> </w:t>
-      </w:r>
-      <w:proofErr w:type="spellStart"/>
-      <w:r>
-        <w:rPr>
-          <w:rFonts w:asciiTheme="majorHAnsi" w:hAnsiTheme="majorHAnsi" w:cstheme="majorHAnsi"/>
-          <w:sz w:val="26"/>
-          <w:szCs w:val="26"/>
-        </w:rPr>
         <w:t>range</w:t>
       </w:r>
       <w:proofErr w:type="spellEnd"/>
@@ -19603,23 +19377,7 @@
           <w:sz w:val="26"/>
           <w:szCs w:val="26"/>
         </w:rPr>
-        <w:t xml:space="preserve">: </w:t>
-      </w:r>
-      <w:r>
-        <w:rPr>
-          <w:rFonts w:asciiTheme="majorHAnsi" w:hAnsiTheme="majorHAnsi" w:cstheme="majorHAnsi"/>
-          <w:sz w:val="26"/>
-          <w:szCs w:val="26"/>
-        </w:rPr>
-        <w:t>22,</w:t>
-      </w:r>
-      <w:r>
-        <w:rPr>
-          <w:rFonts w:asciiTheme="majorHAnsi" w:hAnsiTheme="majorHAnsi" w:cstheme="majorHAnsi"/>
-          <w:sz w:val="26"/>
-          <w:szCs w:val="26"/>
-        </w:rPr>
-        <w:t xml:space="preserve">Source </w:t>
+        <w:t xml:space="preserve">: 22,Source </w:t>
       </w:r>
       <w:proofErr w:type="spellStart"/>
       <w:r>
@@ -19715,8 +19473,36 @@
           <w:sz w:val="26"/>
           <w:szCs w:val="26"/>
         </w:rPr>
-        <w:t>):</w:t>
-      </w:r>
+        <w:t xml:space="preserve">): </w:t>
+      </w:r>
+      <w:proofErr w:type="spellStart"/>
+      <w:r>
+        <w:rPr>
+          <w:rFonts w:asciiTheme="majorHAnsi" w:hAnsiTheme="majorHAnsi" w:cstheme="majorHAnsi"/>
+          <w:sz w:val="26"/>
+          <w:szCs w:val="26"/>
+        </w:rPr>
+        <w:t>Type</w:t>
+      </w:r>
+      <w:proofErr w:type="spellEnd"/>
+      <w:r>
+        <w:rPr>
+          <w:rFonts w:asciiTheme="majorHAnsi" w:hAnsiTheme="majorHAnsi" w:cstheme="majorHAnsi"/>
+          <w:sz w:val="26"/>
+          <w:szCs w:val="26"/>
+        </w:rPr>
+        <w:t xml:space="preserve">: HTTP, </w:t>
+      </w:r>
+      <w:proofErr w:type="spellStart"/>
+      <w:r>
+        <w:rPr>
+          <w:rFonts w:asciiTheme="majorHAnsi" w:hAnsiTheme="majorHAnsi" w:cstheme="majorHAnsi"/>
+          <w:sz w:val="26"/>
+          <w:szCs w:val="26"/>
+        </w:rPr>
+        <w:t>Port</w:t>
+      </w:r>
+      <w:proofErr w:type="spellEnd"/>
       <w:r>
         <w:rPr>
           <w:rFonts w:asciiTheme="majorHAnsi" w:hAnsiTheme="majorHAnsi" w:cstheme="majorHAnsi"/>
@@ -19732,50 +19518,6 @@
           <w:sz w:val="26"/>
           <w:szCs w:val="26"/>
         </w:rPr>
-        <w:t>Type</w:t>
-      </w:r>
-      <w:proofErr w:type="spellEnd"/>
-      <w:r>
-        <w:rPr>
-          <w:rFonts w:asciiTheme="majorHAnsi" w:hAnsiTheme="majorHAnsi" w:cstheme="majorHAnsi"/>
-          <w:sz w:val="26"/>
-          <w:szCs w:val="26"/>
-        </w:rPr>
-        <w:t xml:space="preserve">: </w:t>
-      </w:r>
-      <w:r>
-        <w:rPr>
-          <w:rFonts w:asciiTheme="majorHAnsi" w:hAnsiTheme="majorHAnsi" w:cstheme="majorHAnsi"/>
-          <w:sz w:val="26"/>
-          <w:szCs w:val="26"/>
-        </w:rPr>
-        <w:t xml:space="preserve">HTTP, </w:t>
-      </w:r>
-      <w:proofErr w:type="spellStart"/>
-      <w:r>
-        <w:rPr>
-          <w:rFonts w:asciiTheme="majorHAnsi" w:hAnsiTheme="majorHAnsi" w:cstheme="majorHAnsi"/>
-          <w:sz w:val="26"/>
-          <w:szCs w:val="26"/>
-        </w:rPr>
-        <w:t>Port</w:t>
-      </w:r>
-      <w:proofErr w:type="spellEnd"/>
-      <w:r>
-        <w:rPr>
-          <w:rFonts w:asciiTheme="majorHAnsi" w:hAnsiTheme="majorHAnsi" w:cstheme="majorHAnsi"/>
-          <w:sz w:val="26"/>
-          <w:szCs w:val="26"/>
-        </w:rPr>
-        <w:t xml:space="preserve"> </w:t>
-      </w:r>
-      <w:proofErr w:type="spellStart"/>
-      <w:r>
-        <w:rPr>
-          <w:rFonts w:asciiTheme="majorHAnsi" w:hAnsiTheme="majorHAnsi" w:cstheme="majorHAnsi"/>
-          <w:sz w:val="26"/>
-          <w:szCs w:val="26"/>
-        </w:rPr>
         <w:t>range</w:t>
       </w:r>
       <w:proofErr w:type="spellEnd"/>
@@ -19785,15 +19527,7 @@
           <w:sz w:val="26"/>
           <w:szCs w:val="26"/>
         </w:rPr>
-        <w:t xml:space="preserve">: </w:t>
-      </w:r>
-      <w:r>
-        <w:rPr>
-          <w:rFonts w:asciiTheme="majorHAnsi" w:hAnsiTheme="majorHAnsi" w:cstheme="majorHAnsi"/>
-          <w:sz w:val="26"/>
-          <w:szCs w:val="26"/>
-        </w:rPr>
-        <w:t xml:space="preserve">80, </w:t>
+        <w:t xml:space="preserve">: 80, </w:t>
       </w:r>
       <w:proofErr w:type="spellStart"/>
       <w:r>
@@ -19907,8 +19641,54 @@
           <w:sz w:val="26"/>
           <w:szCs w:val="26"/>
         </w:rPr>
-        <w:t>):</w:t>
-      </w:r>
+        <w:t xml:space="preserve">): </w:t>
+      </w:r>
+      <w:proofErr w:type="spellStart"/>
+      <w:r>
+        <w:rPr>
+          <w:rFonts w:asciiTheme="majorHAnsi" w:hAnsiTheme="majorHAnsi" w:cstheme="majorHAnsi"/>
+          <w:sz w:val="26"/>
+          <w:szCs w:val="26"/>
+        </w:rPr>
+        <w:t>Type</w:t>
+      </w:r>
+      <w:proofErr w:type="spellEnd"/>
+      <w:r>
+        <w:rPr>
+          <w:rFonts w:asciiTheme="majorHAnsi" w:hAnsiTheme="majorHAnsi" w:cstheme="majorHAnsi"/>
+          <w:sz w:val="26"/>
+          <w:szCs w:val="26"/>
+        </w:rPr>
+        <w:t xml:space="preserve">: </w:t>
+      </w:r>
+      <w:proofErr w:type="spellStart"/>
+      <w:r>
+        <w:rPr>
+          <w:rFonts w:asciiTheme="majorHAnsi" w:hAnsiTheme="majorHAnsi" w:cstheme="majorHAnsi"/>
+          <w:sz w:val="26"/>
+          <w:szCs w:val="26"/>
+        </w:rPr>
+        <w:t>Custom</w:t>
+      </w:r>
+      <w:proofErr w:type="spellEnd"/>
+      <w:r>
+        <w:rPr>
+          <w:rFonts w:asciiTheme="majorHAnsi" w:hAnsiTheme="majorHAnsi" w:cstheme="majorHAnsi"/>
+          <w:sz w:val="26"/>
+          <w:szCs w:val="26"/>
+        </w:rPr>
+        <w:t xml:space="preserve"> TCP, </w:t>
+      </w:r>
+      <w:proofErr w:type="spellStart"/>
+      <w:r>
+        <w:rPr>
+          <w:rFonts w:asciiTheme="majorHAnsi" w:hAnsiTheme="majorHAnsi" w:cstheme="majorHAnsi"/>
+          <w:sz w:val="26"/>
+          <w:szCs w:val="26"/>
+        </w:rPr>
+        <w:t>Port</w:t>
+      </w:r>
+      <w:proofErr w:type="spellEnd"/>
       <w:r>
         <w:rPr>
           <w:rFonts w:asciiTheme="majorHAnsi" w:hAnsiTheme="majorHAnsi" w:cstheme="majorHAnsi"/>
@@ -19924,68 +19704,6 @@
           <w:sz w:val="26"/>
           <w:szCs w:val="26"/>
         </w:rPr>
-        <w:t>Type</w:t>
-      </w:r>
-      <w:proofErr w:type="spellEnd"/>
-      <w:r>
-        <w:rPr>
-          <w:rFonts w:asciiTheme="majorHAnsi" w:hAnsiTheme="majorHAnsi" w:cstheme="majorHAnsi"/>
-          <w:sz w:val="26"/>
-          <w:szCs w:val="26"/>
-        </w:rPr>
-        <w:t xml:space="preserve">: </w:t>
-      </w:r>
-      <w:proofErr w:type="spellStart"/>
-      <w:r>
-        <w:rPr>
-          <w:rFonts w:asciiTheme="majorHAnsi" w:hAnsiTheme="majorHAnsi" w:cstheme="majorHAnsi"/>
-          <w:sz w:val="26"/>
-          <w:szCs w:val="26"/>
-        </w:rPr>
-        <w:t>Custom</w:t>
-      </w:r>
-      <w:proofErr w:type="spellEnd"/>
-      <w:r>
-        <w:rPr>
-          <w:rFonts w:asciiTheme="majorHAnsi" w:hAnsiTheme="majorHAnsi" w:cstheme="majorHAnsi"/>
-          <w:sz w:val="26"/>
-          <w:szCs w:val="26"/>
-        </w:rPr>
-        <w:t xml:space="preserve"> </w:t>
-      </w:r>
-      <w:r>
-        <w:rPr>
-          <w:rFonts w:asciiTheme="majorHAnsi" w:hAnsiTheme="majorHAnsi" w:cstheme="majorHAnsi"/>
-          <w:sz w:val="26"/>
-          <w:szCs w:val="26"/>
-        </w:rPr>
-        <w:t xml:space="preserve">TCP, </w:t>
-      </w:r>
-      <w:proofErr w:type="spellStart"/>
-      <w:r>
-        <w:rPr>
-          <w:rFonts w:asciiTheme="majorHAnsi" w:hAnsiTheme="majorHAnsi" w:cstheme="majorHAnsi"/>
-          <w:sz w:val="26"/>
-          <w:szCs w:val="26"/>
-        </w:rPr>
-        <w:t>Port</w:t>
-      </w:r>
-      <w:proofErr w:type="spellEnd"/>
-      <w:r>
-        <w:rPr>
-          <w:rFonts w:asciiTheme="majorHAnsi" w:hAnsiTheme="majorHAnsi" w:cstheme="majorHAnsi"/>
-          <w:sz w:val="26"/>
-          <w:szCs w:val="26"/>
-        </w:rPr>
-        <w:t xml:space="preserve"> </w:t>
-      </w:r>
-      <w:proofErr w:type="spellStart"/>
-      <w:r>
-        <w:rPr>
-          <w:rFonts w:asciiTheme="majorHAnsi" w:hAnsiTheme="majorHAnsi" w:cstheme="majorHAnsi"/>
-          <w:sz w:val="26"/>
-          <w:szCs w:val="26"/>
-        </w:rPr>
         <w:t>range</w:t>
       </w:r>
       <w:proofErr w:type="spellEnd"/>
@@ -19995,15 +19713,7 @@
           <w:sz w:val="26"/>
           <w:szCs w:val="26"/>
         </w:rPr>
-        <w:t xml:space="preserve">: </w:t>
-      </w:r>
-      <w:r>
-        <w:rPr>
-          <w:rFonts w:asciiTheme="majorHAnsi" w:hAnsiTheme="majorHAnsi" w:cstheme="majorHAnsi"/>
-          <w:sz w:val="26"/>
-          <w:szCs w:val="26"/>
-        </w:rPr>
-        <w:t xml:space="preserve">81, </w:t>
+        <w:t xml:space="preserve">: 81, </w:t>
       </w:r>
       <w:proofErr w:type="spellStart"/>
       <w:r>
@@ -20107,7 +19817,33 @@
           <w:sz w:val="26"/>
           <w:szCs w:val="26"/>
         </w:rPr>
-        <w:t>):</w:t>
+        <w:t xml:space="preserve">): </w:t>
+      </w:r>
+      <w:proofErr w:type="spellStart"/>
+      <w:r>
+        <w:rPr>
+          <w:rFonts w:asciiTheme="majorHAnsi" w:hAnsiTheme="majorHAnsi" w:cstheme="majorHAnsi"/>
+          <w:sz w:val="26"/>
+          <w:szCs w:val="26"/>
+        </w:rPr>
+        <w:t>Type</w:t>
+      </w:r>
+      <w:proofErr w:type="spellEnd"/>
+      <w:r>
+        <w:rPr>
+          <w:rFonts w:asciiTheme="majorHAnsi" w:hAnsiTheme="majorHAnsi" w:cstheme="majorHAnsi"/>
+          <w:sz w:val="26"/>
+          <w:szCs w:val="26"/>
+        </w:rPr>
+        <w:t xml:space="preserve">: </w:t>
+      </w:r>
+      <w:r>
+        <w:rPr>
+          <w:rFonts w:asciiTheme="majorHAnsi" w:hAnsiTheme="majorHAnsi" w:cstheme="majorHAnsi"/>
+          <w:sz w:val="26"/>
+          <w:szCs w:val="26"/>
+        </w:rPr>
+        <w:t>HTTPS,</w:t>
       </w:r>
       <w:r>
         <w:rPr>
@@ -20124,25 +19860,9 @@
           <w:sz w:val="26"/>
           <w:szCs w:val="26"/>
         </w:rPr>
-        <w:t>Type</w:t>
-      </w:r>
-      <w:proofErr w:type="spellEnd"/>
-      <w:r>
-        <w:rPr>
-          <w:rFonts w:asciiTheme="majorHAnsi" w:hAnsiTheme="majorHAnsi" w:cstheme="majorHAnsi"/>
-          <w:sz w:val="26"/>
-          <w:szCs w:val="26"/>
-        </w:rPr>
-        <w:t xml:space="preserve">: </w:t>
-      </w:r>
-      <w:r>
-        <w:rPr>
-          <w:rFonts w:asciiTheme="majorHAnsi" w:hAnsiTheme="majorHAnsi" w:cstheme="majorHAnsi"/>
-          <w:sz w:val="26"/>
-          <w:szCs w:val="26"/>
-        </w:rPr>
-        <w:t>HTTPS,</w:t>
-      </w:r>
+        <w:t>Port</w:t>
+      </w:r>
+      <w:proofErr w:type="spellEnd"/>
       <w:r>
         <w:rPr>
           <w:rFonts w:asciiTheme="majorHAnsi" w:hAnsiTheme="majorHAnsi" w:cstheme="majorHAnsi"/>
@@ -20158,24 +19878,6 @@
           <w:sz w:val="26"/>
           <w:szCs w:val="26"/>
         </w:rPr>
-        <w:t>Port</w:t>
-      </w:r>
-      <w:proofErr w:type="spellEnd"/>
-      <w:r>
-        <w:rPr>
-          <w:rFonts w:asciiTheme="majorHAnsi" w:hAnsiTheme="majorHAnsi" w:cstheme="majorHAnsi"/>
-          <w:sz w:val="26"/>
-          <w:szCs w:val="26"/>
-        </w:rPr>
-        <w:t xml:space="preserve"> </w:t>
-      </w:r>
-      <w:proofErr w:type="spellStart"/>
-      <w:r>
-        <w:rPr>
-          <w:rFonts w:asciiTheme="majorHAnsi" w:hAnsiTheme="majorHAnsi" w:cstheme="majorHAnsi"/>
-          <w:sz w:val="26"/>
-          <w:szCs w:val="26"/>
-        </w:rPr>
         <w:t>range</w:t>
       </w:r>
       <w:proofErr w:type="spellEnd"/>
@@ -20185,15 +19887,7 @@
           <w:sz w:val="26"/>
           <w:szCs w:val="26"/>
         </w:rPr>
-        <w:t xml:space="preserve">: </w:t>
-      </w:r>
-      <w:r>
-        <w:rPr>
-          <w:rFonts w:asciiTheme="majorHAnsi" w:hAnsiTheme="majorHAnsi" w:cstheme="majorHAnsi"/>
-          <w:sz w:val="26"/>
-          <w:szCs w:val="26"/>
-        </w:rPr>
-        <w:t xml:space="preserve">443, </w:t>
+        <w:t xml:space="preserve">: 443, </w:t>
       </w:r>
       <w:proofErr w:type="spellStart"/>
       <w:r>
@@ -21105,17 +20799,7 @@
           <w:sz w:val="26"/>
           <w:szCs w:val="26"/>
         </w:rPr>
-        <w:t xml:space="preserve">Bước 2: </w:t>
-      </w:r>
-      <w:r>
-        <w:rPr>
-          <w:rFonts w:asciiTheme="majorHAnsi" w:hAnsiTheme="majorHAnsi" w:cstheme="majorHAnsi"/>
-          <w:b/>
-          <w:bCs/>
-          <w:sz w:val="26"/>
-          <w:szCs w:val="26"/>
-        </w:rPr>
-        <w:t xml:space="preserve">Cài đặt </w:t>
+        <w:t xml:space="preserve">Bước 2: Cài đặt </w:t>
       </w:r>
       <w:proofErr w:type="spellStart"/>
       <w:r>
@@ -21207,17 +20891,7 @@
           <w:sz w:val="26"/>
           <w:szCs w:val="26"/>
         </w:rPr>
-        <w:t xml:space="preserve">Cập nhật hệ </w:t>
-      </w:r>
-      <w:r>
-        <w:rPr>
-          <w:rFonts w:asciiTheme="majorHAnsi" w:hAnsiTheme="majorHAnsi" w:cstheme="majorHAnsi"/>
-          <w:b/>
-          <w:bCs/>
-          <w:sz w:val="26"/>
-          <w:szCs w:val="26"/>
-        </w:rPr>
-        <w:t>thống:</w:t>
+        <w:t>Cập nhật hệ thống:</w:t>
       </w:r>
       <w:r>
         <w:rPr>
@@ -21799,17 +21473,7 @@
           <w:sz w:val="26"/>
           <w:szCs w:val="26"/>
         </w:rPr>
-        <w:t>)</w:t>
-      </w:r>
-      <w:r>
-        <w:rPr>
-          <w:rFonts w:asciiTheme="majorHAnsi" w:hAnsiTheme="majorHAnsi" w:cstheme="majorHAnsi"/>
-          <w:b/>
-          <w:bCs/>
-          <w:sz w:val="26"/>
-          <w:szCs w:val="26"/>
-        </w:rPr>
-        <w:t>:</w:t>
+        <w:t>):</w:t>
       </w:r>
       <w:r>
         <w:rPr>
@@ -22301,17 +21965,7 @@
           <w:sz w:val="26"/>
           <w:szCs w:val="26"/>
         </w:rPr>
-        <w:t xml:space="preserve">2.6  </w:t>
-      </w:r>
-      <w:r>
-        <w:rPr>
-          <w:rFonts w:asciiTheme="majorHAnsi" w:hAnsiTheme="majorHAnsi" w:cstheme="majorHAnsi"/>
-          <w:b/>
-          <w:bCs/>
-          <w:sz w:val="26"/>
-          <w:szCs w:val="26"/>
-        </w:rPr>
-        <w:t>Tạo các thư mục cần thiết trên Server</w:t>
+        <w:t>2.6  Tạo các thư mục cần thiết trên Server</w:t>
       </w:r>
     </w:p>
     <w:p>
@@ -22537,15 +22191,7 @@
           <w:sz w:val="26"/>
           <w:szCs w:val="26"/>
         </w:rPr>
-        <w:t>)</w:t>
-      </w:r>
-      <w:r>
-        <w:rPr>
-          <w:rFonts w:asciiTheme="majorHAnsi" w:hAnsiTheme="majorHAnsi" w:cstheme="majorHAnsi"/>
-          <w:sz w:val="26"/>
-          <w:szCs w:val="26"/>
-        </w:rPr>
-        <w:t xml:space="preserve">: </w:t>
+        <w:t xml:space="preserve">): </w:t>
       </w:r>
       <w:proofErr w:type="spellStart"/>
       <w:r>
@@ -26965,15 +26611,7 @@
           <w:sz w:val="26"/>
           <w:szCs w:val="26"/>
         </w:rPr>
-        <w:t>:</w:t>
-      </w:r>
-      <w:r>
-        <w:rPr>
-          <w:rFonts w:asciiTheme="majorHAnsi" w:hAnsiTheme="majorHAnsi" w:cstheme="majorHAnsi"/>
-          <w:sz w:val="26"/>
-          <w:szCs w:val="26"/>
-        </w:rPr>
-        <w:t xml:space="preserve"> </w:t>
+        <w:t xml:space="preserve">: </w:t>
       </w:r>
       <w:proofErr w:type="spellStart"/>
       <w:r>
@@ -27031,17 +26669,7 @@
           <w:sz w:val="26"/>
           <w:szCs w:val="26"/>
         </w:rPr>
-        <w:t>Bước 3: C</w:t>
-      </w:r>
-      <w:r>
-        <w:rPr>
-          <w:rFonts w:asciiTheme="majorHAnsi" w:hAnsiTheme="majorHAnsi" w:cstheme="majorHAnsi"/>
-          <w:b/>
-          <w:bCs/>
-          <w:sz w:val="26"/>
-          <w:szCs w:val="26"/>
-        </w:rPr>
-        <w:t xml:space="preserve">ấu hình </w:t>
+        <w:t xml:space="preserve">Bước 3: Cấu hình </w:t>
       </w:r>
       <w:proofErr w:type="spellStart"/>
       <w:r>
@@ -27501,7 +27129,31 @@
           <w:sz w:val="26"/>
           <w:szCs w:val="26"/>
         </w:rPr>
-        <w:t xml:space="preserve"> (hoặc tên miền nếu có).</w:t>
+        <w:t xml:space="preserve"> </w:t>
+      </w:r>
+      <w:r>
+        <w:rPr>
+          <w:rFonts w:asciiTheme="majorHAnsi" w:hAnsiTheme="majorHAnsi" w:cstheme="majorHAnsi"/>
+          <w:sz w:val="26"/>
+          <w:szCs w:val="26"/>
+        </w:rPr>
+        <w:t>(</w:t>
+      </w:r>
+      <w:r>
+        <w:rPr>
+          <w:rFonts w:asciiTheme="majorHAnsi" w:hAnsiTheme="majorHAnsi" w:cstheme="majorHAnsi"/>
+          <w:sz w:val="26"/>
+          <w:szCs w:val="26"/>
+        </w:rPr>
+        <w:t>https://nhantasks.duckdns.org</w:t>
+      </w:r>
+      <w:r>
+        <w:rPr>
+          <w:rFonts w:asciiTheme="majorHAnsi" w:hAnsiTheme="majorHAnsi" w:cstheme="majorHAnsi"/>
+          <w:sz w:val="26"/>
+          <w:szCs w:val="26"/>
+        </w:rPr>
+        <w:t>)</w:t>
       </w:r>
     </w:p>
     <w:p>
@@ -33992,6 +33644,7 @@
   <w:style w:type="character" w:default="1" w:styleId="Phngmcinhcuaoanvn">
     <w:name w:val="Default Paragraph Font"/>
     <w:uiPriority w:val="1"/>
+    <w:semiHidden/>
     <w:unhideWhenUsed/>
   </w:style>
   <w:style w:type="table" w:default="1" w:styleId="BangThngthng">

</xml_diff>

<commit_message>
fix: Correct Nginx Proxy Manager access URL and update Forward Hostname in deployment guidelines
</commit_message>
<xml_diff>
--- a/DEPLOYMENT GUIDELINE.docx
+++ b/DEPLOYMENT GUIDELINE.docx
@@ -26781,18 +26781,7 @@
           <w:sz w:val="26"/>
           <w:szCs w:val="26"/>
         </w:rPr>
-        <w:t>Mở trình duyệt truy cập: http://</w:t>
-      </w:r>
-      <w:r>
-        <w:t xml:space="preserve"> </w:t>
-      </w:r>
-      <w:r>
-        <w:rPr>
-          <w:rFonts w:asciiTheme="majorHAnsi" w:hAnsiTheme="majorHAnsi" w:cstheme="majorHAnsi"/>
-          <w:sz w:val="26"/>
-          <w:szCs w:val="26"/>
-        </w:rPr>
-        <w:t>18.143.194.168:81</w:t>
+        <w:t>Mở trình duyệt truy cập: http://18.143.194.168:81</w:t>
       </w:r>
     </w:p>
     <w:p>
@@ -27247,23 +27236,13 @@
         </w:rPr>
         <w:t xml:space="preserve"> / IP: </w:t>
       </w:r>
-      <w:proofErr w:type="spellStart"/>
-      <w:r>
-        <w:rPr>
-          <w:rFonts w:asciiTheme="majorHAnsi" w:hAnsiTheme="majorHAnsi" w:cstheme="majorHAnsi"/>
-          <w:sz w:val="26"/>
-          <w:szCs w:val="26"/>
-        </w:rPr>
-        <w:t>app</w:t>
-      </w:r>
-      <w:proofErr w:type="spellEnd"/>
-      <w:r>
-        <w:rPr>
-          <w:rFonts w:asciiTheme="majorHAnsi" w:hAnsiTheme="majorHAnsi" w:cstheme="majorHAnsi"/>
-          <w:sz w:val="26"/>
-          <w:szCs w:val="26"/>
-        </w:rPr>
-        <w:t xml:space="preserve"> </w:t>
+      <w:r>
+        <w:rPr>
+          <w:rFonts w:asciiTheme="majorHAnsi" w:hAnsiTheme="majorHAnsi" w:cstheme="majorHAnsi"/>
+          <w:sz w:val="26"/>
+          <w:szCs w:val="26"/>
+        </w:rPr>
+        <w:t>ec2-user-app-1</w:t>
       </w:r>
     </w:p>
     <w:p>

</xml_diff>

<commit_message>
feat: Update Node.js version in deployment guidelines and improve text color for better readability in ProfilePage
</commit_message>
<xml_diff>
--- a/DEPLOYMENT GUIDELINE.docx
+++ b/DEPLOYMENT GUIDELINE.docx
@@ -160,7 +160,15 @@
           <w:sz w:val="26"/>
           <w:szCs w:val="26"/>
         </w:rPr>
-        <w:t>Node.js: Phiên bản 19.2.0</w:t>
+        <w:t xml:space="preserve">Node.js: Phiên bản </w:t>
+      </w:r>
+      <w:r>
+        <w:rPr>
+          <w:rFonts w:asciiTheme="majorHAnsi" w:hAnsiTheme="majorHAnsi" w:cstheme="majorHAnsi"/>
+          <w:sz w:val="26"/>
+          <w:szCs w:val="26"/>
+        </w:rPr>
+        <w:t>v23.6.0</w:t>
       </w:r>
     </w:p>
     <w:p>
@@ -270,25 +278,7 @@
           <w:sz w:val="26"/>
           <w:szCs w:val="26"/>
         </w:rPr>
-        <w:t xml:space="preserve"> (dự án này sử dụng </w:t>
-      </w:r>
-      <w:proofErr w:type="spellStart"/>
-      <w:r>
-        <w:rPr>
-          <w:rFonts w:asciiTheme="majorHAnsi" w:hAnsiTheme="majorHAnsi" w:cstheme="majorHAnsi"/>
-          <w:sz w:val="26"/>
-          <w:szCs w:val="26"/>
-        </w:rPr>
-        <w:t>npm</w:t>
-      </w:r>
-      <w:proofErr w:type="spellEnd"/>
-      <w:r>
-        <w:rPr>
-          <w:rFonts w:asciiTheme="majorHAnsi" w:hAnsiTheme="majorHAnsi" w:cstheme="majorHAnsi"/>
-          <w:sz w:val="26"/>
-          <w:szCs w:val="26"/>
-        </w:rPr>
-        <w:t xml:space="preserve"> làm chuẩn).</w:t>
+        <w:t>.</w:t>
       </w:r>
     </w:p>
     <w:p>
@@ -1345,6 +1335,8 @@
       <w:proofErr w:type="spellStart"/>
       <w:r>
         <w:rPr>
+          <w:b/>
+          <w:bCs/>
           <w:sz w:val="26"/>
           <w:szCs w:val="26"/>
         </w:rPr>
@@ -1353,6 +1345,8 @@
       <w:proofErr w:type="spellEnd"/>
       <w:r>
         <w:rPr>
+          <w:b/>
+          <w:bCs/>
           <w:sz w:val="26"/>
           <w:szCs w:val="26"/>
         </w:rPr>
@@ -1361,6 +1355,8 @@
       <w:proofErr w:type="spellStart"/>
       <w:r>
         <w:rPr>
+          <w:b/>
+          <w:bCs/>
           <w:sz w:val="26"/>
           <w:szCs w:val="26"/>
         </w:rPr>
@@ -1369,10 +1365,19 @@
       <w:proofErr w:type="spellEnd"/>
       <w:r>
         <w:rPr>
-          <w:sz w:val="26"/>
-          <w:szCs w:val="26"/>
-        </w:rPr>
-        <w:t>... &gt; Project.</w:t>
+          <w:b/>
+          <w:bCs/>
+          <w:sz w:val="26"/>
+          <w:szCs w:val="26"/>
+        </w:rPr>
+        <w:t>... &gt; Project</w:t>
+      </w:r>
+      <w:r>
+        <w:rPr>
+          <w:sz w:val="26"/>
+          <w:szCs w:val="26"/>
+        </w:rPr>
+        <w:t>.</w:t>
       </w:r>
     </w:p>
     <w:p>

</xml_diff>

<commit_message>
feat: Update deployment guidelines for React and Docker Spring Boot, correct command in local setup, and improve formatting
</commit_message>
<xml_diff>
--- a/DEPLOYMENT GUIDELINE.docx
+++ b/DEPLOYMENT GUIDELINE.docx
@@ -534,6 +534,16 @@
         <w:t xml:space="preserve">Chạy lệnh </w:t>
       </w:r>
       <w:proofErr w:type="spellStart"/>
+      <w:r>
+        <w:rPr>
+          <w:rFonts w:asciiTheme="majorHAnsi" w:hAnsiTheme="majorHAnsi" w:cstheme="majorHAnsi"/>
+          <w:b/>
+          <w:bCs/>
+          <w:sz w:val="26"/>
+          <w:szCs w:val="26"/>
+        </w:rPr>
+        <w:t>p</w:t>
+      </w:r>
       <w:r>
         <w:rPr>
           <w:rFonts w:asciiTheme="majorHAnsi" w:hAnsiTheme="majorHAnsi" w:cstheme="majorHAnsi"/>
@@ -17432,7 +17442,7 @@
           <w:szCs w:val="26"/>
           <w14:ligatures w14:val="none"/>
         </w:rPr>
-        <w:t xml:space="preserve">Chuẩn bị Máy chủ (AWS EC2 </w:t>
+        <w:t xml:space="preserve">Chuẩn bị Máy chủ AWS EC2 </w:t>
       </w:r>
       <w:proofErr w:type="spellStart"/>
       <w:r>
@@ -33628,7 +33638,6 @@
   <w:style w:type="character" w:default="1" w:styleId="Phngmcinhcuaoanvn">
     <w:name w:val="Default Paragraph Font"/>
     <w:uiPriority w:val="1"/>
-    <w:semiHidden/>
     <w:unhideWhenUsed/>
   </w:style>
   <w:style w:type="table" w:default="1" w:styleId="BangThngthng">

</xml_diff>